<commit_message>
Upload de versão funcional da API
</commit_message>
<xml_diff>
--- a/Documentação/Documentação - Eu, aos Pedaços v.1.docx
+++ b/Documentação/Documentação - Eu, aos Pedaços v.1.docx
@@ -2102,7 +2102,30 @@
           <w:rFonts w:ascii="Arial" w:eastAsia="Arial" w:hAnsi="Arial" w:cs="Arial"/>
           <w:color w:val="000000" w:themeColor="text1"/>
         </w:rPr>
-        <w:t>elemento para debates em áreas da saúde e coletivos sociais.</w:t>
+        <w:t>elemento para debates em áreas da saúde e coletivos sociais</w:t>
+      </w:r>
+      <w:r>
+        <w:rPr>
+          <w:rFonts w:ascii="Arial" w:eastAsia="Arial" w:hAnsi="Arial" w:cs="Arial"/>
+          <w:color w:val="000000" w:themeColor="text1"/>
+        </w:rPr>
+        <w:t xml:space="preserve">, se relacionando diretamente com um dos Objetivos do Desenvolvimento Sustentável, o de Saúde e </w:t>
+      </w:r>
+      <w:proofErr w:type="gramStart"/>
+      <w:r>
+        <w:rPr>
+          <w:rFonts w:ascii="Arial" w:eastAsia="Arial" w:hAnsi="Arial" w:cs="Arial"/>
+          <w:color w:val="000000" w:themeColor="text1"/>
+        </w:rPr>
+        <w:t>Bem Estar</w:t>
+      </w:r>
+      <w:proofErr w:type="gramEnd"/>
+      <w:r>
+        <w:rPr>
+          <w:rFonts w:ascii="Arial" w:eastAsia="Arial" w:hAnsi="Arial" w:cs="Arial"/>
+          <w:color w:val="000000" w:themeColor="text1"/>
+        </w:rPr>
+        <w:t>.</w:t>
       </w:r>
     </w:p>
     <w:p>
@@ -2269,12 +2292,39 @@
         </w:rPr>
         <w:t xml:space="preserve">Oracle </w:t>
       </w:r>
-      <w:r>
-        <w:rPr>
-          <w:rFonts w:ascii="Arial" w:eastAsia="Arial" w:hAnsi="Arial" w:cs="Arial"/>
-          <w:color w:val="000000" w:themeColor="text1"/>
-        </w:rPr>
-        <w:t>VirtualBox.</w:t>
+      <w:proofErr w:type="spellStart"/>
+      <w:r>
+        <w:rPr>
+          <w:rFonts w:ascii="Arial" w:eastAsia="Arial" w:hAnsi="Arial" w:cs="Arial"/>
+          <w:color w:val="000000" w:themeColor="text1"/>
+        </w:rPr>
+        <w:t>VirtualBox</w:t>
+      </w:r>
+      <w:proofErr w:type="spellEnd"/>
+      <w:r>
+        <w:rPr>
+          <w:rFonts w:ascii="Arial" w:eastAsia="Arial" w:hAnsi="Arial" w:cs="Arial"/>
+          <w:color w:val="000000" w:themeColor="text1"/>
+        </w:rPr>
+        <w:t>.</w:t>
+      </w:r>
+    </w:p>
+    <w:p>
+      <w:pPr>
+        <w:spacing w:after="0" w:line="360" w:lineRule="auto"/>
+        <w:ind w:firstLine="709"/>
+        <w:jc w:val="both"/>
+        <w:rPr>
+          <w:rFonts w:ascii="Arial" w:eastAsia="Arial" w:hAnsi="Arial" w:cs="Arial"/>
+          <w:color w:val="000000" w:themeColor="text1"/>
+        </w:rPr>
+      </w:pPr>
+      <w:r>
+        <w:rPr>
+          <w:rFonts w:ascii="Arial" w:eastAsia="Arial" w:hAnsi="Arial" w:cs="Arial"/>
+          <w:color w:val="000000" w:themeColor="text1"/>
+        </w:rPr>
+        <w:t>O tema trabalhado deverá ser encaixado em um ou mais tópicos relacionados aos Objetivos do Desenvolvimento Sustentável.</w:t>
       </w:r>
     </w:p>
     <w:p>
@@ -2525,6 +2575,7 @@
     <w:p>
       <w:pPr>
         <w:spacing w:after="0" w:line="360" w:lineRule="auto"/>
+        <w:ind w:firstLine="708"/>
         <w:jc w:val="both"/>
         <w:rPr>
           <w:rFonts w:ascii="Arial" w:eastAsia="Arial" w:hAnsi="Arial" w:cs="Arial"/>
@@ -2699,6 +2750,7 @@
     <w:p>
       <w:pPr>
         <w:spacing w:after="0" w:line="360" w:lineRule="auto"/>
+        <w:ind w:firstLine="708"/>
         <w:jc w:val="both"/>
         <w:rPr>
           <w:rFonts w:eastAsiaTheme="minorEastAsia"/>
@@ -2770,7 +2822,14 @@
           <w:rFonts w:ascii="Arial" w:eastAsia="Arial" w:hAnsi="Arial" w:cs="Arial"/>
           <w:color w:val="000000" w:themeColor="text1"/>
         </w:rPr>
-        <w:t>Armazenamento e acesso ao banco de dados, em tempo real;</w:t>
+        <w:t>O tema trabalhado deverá ser encaixado em um ou mais tópicos relacionados aos Objetivos do Desenvolvimento Sustentável</w:t>
+      </w:r>
+      <w:r>
+        <w:rPr>
+          <w:rFonts w:ascii="Arial" w:eastAsia="Arial" w:hAnsi="Arial" w:cs="Arial"/>
+          <w:color w:val="000000" w:themeColor="text1"/>
+        </w:rPr>
+        <w:t>;</w:t>
       </w:r>
     </w:p>
     <w:p>
@@ -2792,23 +2851,7 @@
           <w:rFonts w:ascii="Arial" w:eastAsia="Arial" w:hAnsi="Arial" w:cs="Arial"/>
           <w:color w:val="000000" w:themeColor="text1"/>
         </w:rPr>
-        <w:t xml:space="preserve">Site funcional e hospedado adequadamente em servidor web, por meio da </w:t>
-      </w:r>
-      <w:proofErr w:type="gramStart"/>
-      <w:r>
-        <w:rPr>
-          <w:rFonts w:ascii="Arial" w:eastAsia="Arial" w:hAnsi="Arial" w:cs="Arial"/>
-          <w:color w:val="000000" w:themeColor="text1"/>
-        </w:rPr>
-        <w:t>aplicação Node</w:t>
-      </w:r>
-      <w:proofErr w:type="gramEnd"/>
-      <w:r>
-        <w:rPr>
-          <w:rFonts w:ascii="Arial" w:eastAsia="Arial" w:hAnsi="Arial" w:cs="Arial"/>
-          <w:color w:val="000000" w:themeColor="text1"/>
-        </w:rPr>
-        <w:t xml:space="preserve"> JS e API Web Data Viz; </w:t>
+        <w:t>Armazenamento e acesso ao banco de dados, em tempo real;</w:t>
       </w:r>
     </w:p>
     <w:p>
@@ -2830,7 +2873,23 @@
           <w:rFonts w:ascii="Arial" w:eastAsia="Arial" w:hAnsi="Arial" w:cs="Arial"/>
           <w:color w:val="000000" w:themeColor="text1"/>
         </w:rPr>
-        <w:t>Site estilizado, conforme o modelo no Figma;</w:t>
+        <w:t xml:space="preserve">Site funcional e hospedado adequadamente em servidor web, por meio da </w:t>
+      </w:r>
+      <w:proofErr w:type="gramStart"/>
+      <w:r>
+        <w:rPr>
+          <w:rFonts w:ascii="Arial" w:eastAsia="Arial" w:hAnsi="Arial" w:cs="Arial"/>
+          <w:color w:val="000000" w:themeColor="text1"/>
+        </w:rPr>
+        <w:t>aplicação Node</w:t>
+      </w:r>
+      <w:proofErr w:type="gramEnd"/>
+      <w:r>
+        <w:rPr>
+          <w:rFonts w:ascii="Arial" w:eastAsia="Arial" w:hAnsi="Arial" w:cs="Arial"/>
+          <w:color w:val="000000" w:themeColor="text1"/>
+        </w:rPr>
+        <w:t xml:space="preserve"> JS e API Web Data Viz; </w:t>
       </w:r>
     </w:p>
     <w:p>
@@ -2852,7 +2911,7 @@
           <w:rFonts w:ascii="Arial" w:eastAsia="Arial" w:hAnsi="Arial" w:cs="Arial"/>
           <w:color w:val="000000" w:themeColor="text1"/>
         </w:rPr>
-        <w:t>Site responsivo, para acesso via dispositivos móveis;</w:t>
+        <w:t>Site estilizado, conforme o modelo no Figma;</w:t>
       </w:r>
     </w:p>
     <w:p>
@@ -2874,7 +2933,7 @@
           <w:rFonts w:ascii="Arial" w:eastAsia="Arial" w:hAnsi="Arial" w:cs="Arial"/>
           <w:color w:val="000000" w:themeColor="text1"/>
         </w:rPr>
-        <w:t>Fórum para discussões em tempo real, com registro de usuários, respostas, curtidas e visualizações;</w:t>
+        <w:t>Site responsivo, para acesso via dispositivos móveis;</w:t>
       </w:r>
     </w:p>
     <w:p>
@@ -2896,28 +2955,7 @@
           <w:rFonts w:ascii="Arial" w:eastAsia="Arial" w:hAnsi="Arial" w:cs="Arial"/>
           <w:color w:val="000000" w:themeColor="text1"/>
         </w:rPr>
-        <w:t>Banco de Dados com modelagem adequada, contendo tabelas para login, cadastro, fórum</w:t>
-      </w:r>
-      <w:r>
-        <w:rPr>
-          <w:rFonts w:ascii="Arial" w:eastAsia="Arial" w:hAnsi="Arial" w:cs="Arial"/>
-          <w:color w:val="000000" w:themeColor="text1"/>
-        </w:rPr>
-        <w:t xml:space="preserve"> e</w:t>
-      </w:r>
-      <w:r>
-        <w:rPr>
-          <w:rFonts w:ascii="Arial" w:eastAsia="Arial" w:hAnsi="Arial" w:cs="Arial"/>
-          <w:color w:val="000000" w:themeColor="text1"/>
-        </w:rPr>
-        <w:t xml:space="preserve"> avaliações</w:t>
-      </w:r>
-      <w:r>
-        <w:rPr>
-          <w:rFonts w:ascii="Arial" w:eastAsia="Arial" w:hAnsi="Arial" w:cs="Arial"/>
-          <w:color w:val="000000" w:themeColor="text1"/>
-        </w:rPr>
-        <w:t>;</w:t>
+        <w:t>Fórum para discussões em tempo real, com registro de usuários, curtidas e visualizações;</w:t>
       </w:r>
     </w:p>
     <w:p>
@@ -2939,7 +2977,28 @@
           <w:rFonts w:ascii="Arial" w:eastAsia="Arial" w:hAnsi="Arial" w:cs="Arial"/>
           <w:color w:val="000000" w:themeColor="text1"/>
         </w:rPr>
-        <w:t>Virtualização apenas do Banco de Dados utilizando o software Oracle VirtualBox e o Sistema Operacional Lubuntu, para maior segurança dos dados;</w:t>
+        <w:t>Banco de Dados com modelagem adequada, contendo tabelas para login, cadastro, fórum</w:t>
+      </w:r>
+      <w:r>
+        <w:rPr>
+          <w:rFonts w:ascii="Arial" w:eastAsia="Arial" w:hAnsi="Arial" w:cs="Arial"/>
+          <w:color w:val="000000" w:themeColor="text1"/>
+        </w:rPr>
+        <w:t xml:space="preserve"> e</w:t>
+      </w:r>
+      <w:r>
+        <w:rPr>
+          <w:rFonts w:ascii="Arial" w:eastAsia="Arial" w:hAnsi="Arial" w:cs="Arial"/>
+          <w:color w:val="000000" w:themeColor="text1"/>
+        </w:rPr>
+        <w:t xml:space="preserve"> avaliações</w:t>
+      </w:r>
+      <w:r>
+        <w:rPr>
+          <w:rFonts w:ascii="Arial" w:eastAsia="Arial" w:hAnsi="Arial" w:cs="Arial"/>
+          <w:color w:val="000000" w:themeColor="text1"/>
+        </w:rPr>
+        <w:t>;</w:t>
       </w:r>
     </w:p>
     <w:p>
@@ -2961,7 +3020,7 @@
           <w:rFonts w:ascii="Arial" w:eastAsia="Arial" w:hAnsi="Arial" w:cs="Arial"/>
           <w:color w:val="000000" w:themeColor="text1"/>
         </w:rPr>
-        <w:t>O Website não terá certificado de criptografia (HTTPS);</w:t>
+        <w:t>Virtualização apenas do Banco de Dados utilizando o software Oracle VirtualBox e o Sistema Operacional Lubuntu, para maior segurança dos dados;</w:t>
       </w:r>
     </w:p>
     <w:p>
@@ -2983,7 +3042,7 @@
           <w:rFonts w:ascii="Arial" w:eastAsia="Arial" w:hAnsi="Arial" w:cs="Arial"/>
           <w:color w:val="000000" w:themeColor="text1"/>
         </w:rPr>
-        <w:t>O Website não será hospedado em Máquina Virtual;</w:t>
+        <w:t>O Website não terá certificado de criptografia (HTTPS);</w:t>
       </w:r>
     </w:p>
     <w:p>
@@ -3005,7 +3064,7 @@
           <w:rFonts w:ascii="Arial" w:eastAsia="Arial" w:hAnsi="Arial" w:cs="Arial"/>
           <w:color w:val="000000" w:themeColor="text1"/>
         </w:rPr>
-        <w:t>Moderação dos tópicos discutidos via fórum;</w:t>
+        <w:t>O Website não será hospedado em Máquina Virtual;</w:t>
       </w:r>
     </w:p>
     <w:p>
@@ -3027,7 +3086,7 @@
           <w:rFonts w:ascii="Arial" w:eastAsia="Arial" w:hAnsi="Arial" w:cs="Arial"/>
           <w:color w:val="000000" w:themeColor="text1"/>
         </w:rPr>
-        <w:t>Filtro com base na idade, de forma a disponibilizar o site para maiores de doze anos;</w:t>
+        <w:t>Moderação dos tópicos discutidos via fórum;</w:t>
       </w:r>
     </w:p>
     <w:p>
@@ -3050,6 +3109,28 @@
           <w:color w:val="000000" w:themeColor="text1"/>
         </w:rPr>
         <w:lastRenderedPageBreak/>
+        <w:t>Filtro com base na idade, de forma a disponibilizar o site para maiores de doze anos;</w:t>
+      </w:r>
+    </w:p>
+    <w:p>
+      <w:pPr>
+        <w:pStyle w:val="PargrafodaLista"/>
+        <w:numPr>
+          <w:ilvl w:val="0"/>
+          <w:numId w:val="5"/>
+        </w:numPr>
+        <w:spacing w:after="0" w:line="360" w:lineRule="auto"/>
+        <w:jc w:val="both"/>
+        <w:rPr>
+          <w:rFonts w:ascii="Arial" w:eastAsia="Arial" w:hAnsi="Arial" w:cs="Arial"/>
+          <w:color w:val="000000" w:themeColor="text1"/>
+        </w:rPr>
+      </w:pPr>
+      <w:r>
+        <w:rPr>
+          <w:rFonts w:ascii="Arial" w:eastAsia="Arial" w:hAnsi="Arial" w:cs="Arial"/>
+          <w:color w:val="000000" w:themeColor="text1"/>
+        </w:rPr>
         <w:t>Suporte via fórum;</w:t>
       </w:r>
     </w:p>
@@ -4422,6 +4503,7 @@
           <w:rFonts w:ascii="Arial" w:eastAsia="Arial" w:hAnsi="Arial" w:cs="Arial"/>
           <w:color w:val="000000" w:themeColor="text1"/>
         </w:rPr>
+        <w:lastRenderedPageBreak/>
         <w:t xml:space="preserve">Os riscos envolvem problemas de acesso ao Servidor WEB, de acesso ao Banco de Dados ou de acesso ao Website. Além disso, existem riscos ligados à conexão à rede </w:t>
       </w:r>
       <w:r>
@@ -4447,7 +4529,6 @@
           <w:rFonts w:ascii="Arial" w:eastAsia="Arial" w:hAnsi="Arial" w:cs="Arial"/>
           <w:color w:val="000000" w:themeColor="text1"/>
         </w:rPr>
-        <w:lastRenderedPageBreak/>
         <w:t>Ainda, há a</w:t>
       </w:r>
       <w:r>
@@ -4884,7 +4965,8 @@
           <w:rFonts w:ascii="Arial" w:eastAsia="Arial" w:hAnsi="Arial" w:cs="Arial"/>
           <w:color w:val="000000" w:themeColor="text1"/>
         </w:rPr>
-        <w:t>Não há orçamento previsto para o projeto;</w:t>
+        <w:lastRenderedPageBreak/>
+        <w:t>O tema trabalhado deverá ser encaixado em um ou mais tópicos relacionados aos Objetivos do Desenvolvimento Sustentável.</w:t>
       </w:r>
     </w:p>
     <w:p>
@@ -4906,7 +4988,7 @@
           <w:rFonts w:ascii="Arial" w:eastAsia="Arial" w:hAnsi="Arial" w:cs="Arial"/>
           <w:color w:val="000000" w:themeColor="text1"/>
         </w:rPr>
-        <w:t>O website não pode ser alocado em Máquina Virtual;</w:t>
+        <w:t>Não há orçamento previsto para o projeto;</w:t>
       </w:r>
     </w:p>
     <w:p>
@@ -4928,7 +5010,28 @@
           <w:rFonts w:ascii="Arial" w:eastAsia="Arial" w:hAnsi="Arial" w:cs="Arial"/>
           <w:color w:val="000000" w:themeColor="text1"/>
         </w:rPr>
-        <w:lastRenderedPageBreak/>
+        <w:t>O website não pode ser alocado em Máquina Virtual;</w:t>
+      </w:r>
+    </w:p>
+    <w:p>
+      <w:pPr>
+        <w:pStyle w:val="PargrafodaLista"/>
+        <w:numPr>
+          <w:ilvl w:val="0"/>
+          <w:numId w:val="2"/>
+        </w:numPr>
+        <w:spacing w:after="0" w:line="360" w:lineRule="auto"/>
+        <w:jc w:val="both"/>
+        <w:rPr>
+          <w:rFonts w:ascii="Arial" w:eastAsia="Arial" w:hAnsi="Arial" w:cs="Arial"/>
+          <w:color w:val="000000" w:themeColor="text1"/>
+        </w:rPr>
+      </w:pPr>
+      <w:r>
+        <w:rPr>
+          <w:rFonts w:ascii="Arial" w:eastAsia="Arial" w:hAnsi="Arial" w:cs="Arial"/>
+          <w:color w:val="000000" w:themeColor="text1"/>
+        </w:rPr>
         <w:t>O projeto não deve extrapolar temas que não sejam de importância notória e relevante para a vida pessoal do autor;</w:t>
       </w:r>
     </w:p>

</xml_diff>